<commit_message>
Committed Test Case Document for Quality.
</commit_message>
<xml_diff>
--- a/documentation/quality/Test Case Updated copy..docx
+++ b/documentation/quality/Test Case Updated copy..docx
@@ -4721,21 +4721,7 @@
                 <w:rFonts w:ascii="Times New Roman" w:hAnsi="Times New Roman" w:cs="Times New Roman"/>
                 <w:b w:val="0"/>
               </w:rPr>
-              <w:t>Return</w:t>
-            </w:r>
-            <w:r>
-              <w:rPr>
-                <w:rFonts w:ascii="Times New Roman" w:hAnsi="Times New Roman" w:cs="Times New Roman"/>
-                <w:b w:val="0"/>
-              </w:rPr>
-              <w:t>_</w:t>
-            </w:r>
-            <w:r>
-              <w:rPr>
-                <w:rFonts w:ascii="Times New Roman" w:hAnsi="Times New Roman" w:cs="Times New Roman"/>
-                <w:b w:val="0"/>
-              </w:rPr>
-              <w:t>Slip_Form</w:t>
+              <w:t>Return_Slip_Form</w:t>
             </w:r>
             <w:r>
               <w:rPr>
@@ -4762,31 +4748,7 @@
               <w:rPr>
                 <w:rFonts w:ascii="Times New Roman" w:hAnsi="Times New Roman" w:cs="Times New Roman"/>
               </w:rPr>
-              <w:t>I</w:t>
-            </w:r>
-            <w:r>
-              <w:rPr>
-                <w:rFonts w:ascii="Times New Roman" w:hAnsi="Times New Roman" w:cs="Times New Roman"/>
-              </w:rPr>
-              <w:t>f the user logs</w:t>
-            </w:r>
-            <w:r>
-              <w:rPr>
-                <w:rFonts w:ascii="Times New Roman" w:hAnsi="Times New Roman" w:cs="Times New Roman"/>
-              </w:rPr>
-              <w:t xml:space="preserve"> in,</w:t>
-            </w:r>
-            <w:r>
-              <w:rPr>
-                <w:rFonts w:ascii="Times New Roman" w:hAnsi="Times New Roman" w:cs="Times New Roman"/>
-              </w:rPr>
-              <w:t xml:space="preserve"> and hover to the Return Slip Form Tab then clicked Return Slip Form</w:t>
-            </w:r>
-            <w:r>
-              <w:rPr>
-                <w:rFonts w:ascii="Times New Roman" w:hAnsi="Times New Roman" w:cs="Times New Roman"/>
-              </w:rPr>
-              <w:t>. he/she will be redirected to the index view of the table:</w:t>
+              <w:t>If the user logs in, and hover to the Return Slip Form Tab then clicked Return Slip Form. he/she will be redirected to the index view of the table:</w:t>
             </w:r>
           </w:p>
           <w:p>
@@ -4818,13 +4780,7 @@
               <w:rPr>
                 <w:rFonts w:ascii="Times New Roman" w:hAnsi="Times New Roman" w:cs="Times New Roman"/>
               </w:rPr>
-              <w:t>Return</w:t>
-            </w:r>
-            <w:r>
-              <w:rPr>
-                <w:rFonts w:ascii="Times New Roman" w:hAnsi="Times New Roman" w:cs="Times New Roman"/>
-              </w:rPr>
-              <w:t xml:space="preserve"> Item</w:t>
+              <w:t>Return Item</w:t>
             </w:r>
           </w:p>
           <w:p>
@@ -4953,10 +4909,7 @@
               <w:cnfStyle w:val="000000100000" w:firstRow="0" w:lastRow="0" w:firstColumn="0" w:lastColumn="0" w:oddVBand="0" w:evenVBand="0" w:oddHBand="1" w:evenHBand="0" w:firstRowFirstColumn="0" w:firstRowLastColumn="0" w:lastRowFirstColumn="0" w:lastRowLastColumn="0"/>
             </w:pPr>
             <w:r>
-              <w:t xml:space="preserve">Return Slip Form </w:t>
-            </w:r>
-            <w:r>
-              <w:t>consists of the following grid view panels:</w:t>
+              <w:t>Return Slip Form consists of the following grid view panels:</w:t>
             </w:r>
           </w:p>
           <w:p>
@@ -5193,8 +5146,6 @@
           <w:rFonts w:ascii="Times New Roman" w:hAnsi="Times New Roman" w:cs="Times New Roman"/>
         </w:rPr>
       </w:pPr>
-      <w:bookmarkStart w:id="0" w:name="_GoBack"/>
-      <w:bookmarkEnd w:id="0"/>
     </w:p>
     <w:p>
       <w:pPr>
@@ -5202,6 +5153,7 @@
           <w:rFonts w:ascii="Times New Roman" w:hAnsi="Times New Roman" w:cs="Times New Roman"/>
         </w:rPr>
       </w:pPr>
+      <w:bookmarkStart w:id="0" w:name="_GoBack"/>
       <w:r>
         <w:rPr>
           <w:rFonts w:ascii="Times New Roman" w:hAnsi="Times New Roman" w:cs="Times New Roman"/>
@@ -5215,7 +5167,7 @@
               <wp:posOffset>-846455</wp:posOffset>
             </wp:positionH>
             <wp:positionV relativeFrom="paragraph">
-              <wp:posOffset>313690</wp:posOffset>
+              <wp:posOffset>531495</wp:posOffset>
             </wp:positionV>
             <wp:extent cx="7492365" cy="4558030"/>
             <wp:effectExtent l="0" t="0" r="0" b="0"/>
@@ -5272,12 +5224,20 @@
           </wp:anchor>
         </w:drawing>
       </w:r>
+      <w:bookmarkEnd w:id="0"/>
       <w:r>
         <w:rPr>
           <w:rFonts w:ascii="Times New Roman" w:hAnsi="Times New Roman" w:cs="Times New Roman"/>
         </w:rPr>
         <w:t>Return Slip Form_01.1.1 (view)</w:t>
       </w:r>
+    </w:p>
+    <w:p>
+      <w:pPr>
+        <w:rPr>
+          <w:rFonts w:ascii="Times New Roman" w:hAnsi="Times New Roman" w:cs="Times New Roman"/>
+        </w:rPr>
+      </w:pPr>
     </w:p>
     <w:p>
       <w:pPr>
@@ -9923,7 +9883,7 @@
 </file>
 
 <file path=customXml/itemProps1.xml><?xml version="1.0" encoding="utf-8"?>
-<ds:datastoreItem xmlns:ds="http://schemas.openxmlformats.org/officeDocument/2006/customXml" ds:itemID="{B24A2CFB-C556-4174-918A-E4BD2B3569EA}">
+<ds:datastoreItem xmlns:ds="http://schemas.openxmlformats.org/officeDocument/2006/customXml" ds:itemID="{0A78D93C-5FB0-476C-9AC0-8FB12240C102}">
   <ds:schemaRefs>
     <ds:schemaRef ds:uri="http://schemas.openxmlformats.org/officeDocument/2006/bibliography"/>
   </ds:schemaRefs>

</xml_diff>

<commit_message>
edited Test case for kevin in Quality
</commit_message>
<xml_diff>
--- a/documentation/quality/Test Case Updated copy..docx
+++ b/documentation/quality/Test Case Updated copy..docx
@@ -595,21 +595,305 @@
           <w:rFonts w:ascii="Times New Roman" w:hAnsi="Times New Roman" w:cs="Times New Roman"/>
         </w:rPr>
       </w:pPr>
-      <w:r>
-        <w:rPr>
-          <w:rFonts w:ascii="Times New Roman" w:hAnsi="Times New Roman" w:cs="Times New Roman"/>
+    </w:p>
+    <w:p>
+      <w:pPr>
+        <w:rPr>
+          <w:rFonts w:ascii="Times New Roman" w:hAnsi="Times New Roman" w:cs="Times New Roman"/>
+        </w:rPr>
+      </w:pPr>
+    </w:p>
+    <w:p>
+      <w:pPr>
+        <w:rPr>
+          <w:rFonts w:ascii="Times New Roman" w:hAnsi="Times New Roman" w:cs="Times New Roman"/>
+        </w:rPr>
+      </w:pPr>
+    </w:p>
+    <w:p>
+      <w:pPr>
+        <w:rPr>
+          <w:rFonts w:ascii="Times New Roman" w:hAnsi="Times New Roman" w:cs="Times New Roman"/>
+        </w:rPr>
+      </w:pPr>
+    </w:p>
+    <w:p>
+      <w:pPr>
+        <w:rPr>
+          <w:rFonts w:ascii="Times New Roman" w:hAnsi="Times New Roman" w:cs="Times New Roman"/>
+        </w:rPr>
+      </w:pPr>
+    </w:p>
+    <w:p>
+      <w:pPr>
+        <w:rPr>
+          <w:rFonts w:ascii="Times New Roman" w:hAnsi="Times New Roman" w:cs="Times New Roman"/>
+        </w:rPr>
+      </w:pPr>
+    </w:p>
+    <w:p>
+      <w:pPr>
+        <w:rPr>
+          <w:rFonts w:ascii="Times New Roman" w:hAnsi="Times New Roman" w:cs="Times New Roman"/>
+        </w:rPr>
+      </w:pPr>
+    </w:p>
+    <w:p>
+      <w:pPr>
+        <w:rPr>
+          <w:rFonts w:ascii="Times New Roman" w:hAnsi="Times New Roman" w:cs="Times New Roman"/>
+        </w:rPr>
+      </w:pPr>
+    </w:p>
+    <w:p>
+      <w:pPr>
+        <w:rPr>
+          <w:rFonts w:ascii="Times New Roman" w:hAnsi="Times New Roman" w:cs="Times New Roman"/>
+        </w:rPr>
+      </w:pPr>
+    </w:p>
+    <w:p>
+      <w:pPr>
+        <w:rPr>
+          <w:rFonts w:ascii="Times New Roman" w:hAnsi="Times New Roman" w:cs="Times New Roman"/>
+        </w:rPr>
+      </w:pPr>
+    </w:p>
+    <w:p>
+      <w:pPr>
+        <w:rPr>
+          <w:rFonts w:ascii="Times New Roman" w:hAnsi="Times New Roman" w:cs="Times New Roman"/>
+          <w:b/>
+          <w:sz w:val="28"/>
+        </w:rPr>
+      </w:pPr>
+    </w:p>
+    <w:p>
+      <w:pPr>
+        <w:jc w:val="center"/>
+        <w:rPr>
+          <w:rFonts w:ascii="Times New Roman" w:hAnsi="Times New Roman" w:cs="Times New Roman"/>
+          <w:b/>
+          <w:sz w:val="28"/>
+        </w:rPr>
+      </w:pPr>
+      <w:r>
+        <w:rPr>
+          <w:rFonts w:ascii="Times New Roman" w:hAnsi="Times New Roman" w:cs="Times New Roman"/>
+          <w:b/>
+          <w:sz w:val="28"/>
+        </w:rPr>
+        <w:t>Table of Contents</w:t>
+      </w:r>
+    </w:p>
+    <w:p>
+      <w:pPr>
+        <w:jc w:val="center"/>
+        <w:rPr>
+          <w:rFonts w:ascii="Times New Roman" w:hAnsi="Times New Roman" w:cs="Times New Roman"/>
+          <w:b/>
+          <w:sz w:val="28"/>
+        </w:rPr>
+      </w:pPr>
+    </w:p>
+    <w:p>
+      <w:pPr>
+        <w:rPr>
+          <w:rFonts w:ascii="Times New Roman" w:hAnsi="Times New Roman" w:cs="Times New Roman"/>
+          <w:sz w:val="28"/>
+        </w:rPr>
+      </w:pPr>
+    </w:p>
+    <w:p>
+      <w:pPr>
+        <w:rPr>
+          <w:rFonts w:ascii="Times New Roman" w:hAnsi="Times New Roman" w:cs="Times New Roman"/>
+        </w:rPr>
+      </w:pPr>
+    </w:p>
+    <w:p>
+      <w:pPr>
+        <w:rPr>
+          <w:rFonts w:ascii="Times New Roman" w:hAnsi="Times New Roman" w:cs="Times New Roman"/>
+        </w:rPr>
+      </w:pPr>
+    </w:p>
+    <w:p>
+      <w:pPr>
+        <w:rPr>
+          <w:rFonts w:ascii="Times New Roman" w:hAnsi="Times New Roman" w:cs="Times New Roman"/>
+        </w:rPr>
+      </w:pPr>
+    </w:p>
+    <w:p>
+      <w:pPr>
+        <w:rPr>
+          <w:rFonts w:ascii="Times New Roman" w:hAnsi="Times New Roman" w:cs="Times New Roman"/>
+        </w:rPr>
+      </w:pPr>
+    </w:p>
+    <w:p>
+      <w:pPr>
+        <w:rPr>
+          <w:rFonts w:ascii="Times New Roman" w:hAnsi="Times New Roman" w:cs="Times New Roman"/>
+        </w:rPr>
+      </w:pPr>
+    </w:p>
+    <w:p>
+      <w:pPr>
+        <w:rPr>
+          <w:rFonts w:ascii="Times New Roman" w:hAnsi="Times New Roman" w:cs="Times New Roman"/>
+        </w:rPr>
+      </w:pPr>
+    </w:p>
+    <w:p>
+      <w:pPr>
+        <w:rPr>
+          <w:rFonts w:ascii="Times New Roman" w:hAnsi="Times New Roman" w:cs="Times New Roman"/>
+        </w:rPr>
+      </w:pPr>
+    </w:p>
+    <w:p>
+      <w:pPr>
+        <w:rPr>
+          <w:rFonts w:ascii="Times New Roman" w:hAnsi="Times New Roman" w:cs="Times New Roman"/>
+        </w:rPr>
+      </w:pPr>
+    </w:p>
+    <w:p>
+      <w:pPr>
+        <w:rPr>
+          <w:rFonts w:ascii="Times New Roman" w:hAnsi="Times New Roman" w:cs="Times New Roman"/>
+        </w:rPr>
+      </w:pPr>
+    </w:p>
+    <w:p>
+      <w:pPr>
+        <w:rPr>
+          <w:rFonts w:ascii="Times New Roman" w:hAnsi="Times New Roman" w:cs="Times New Roman"/>
+        </w:rPr>
+      </w:pPr>
+    </w:p>
+    <w:p>
+      <w:pPr>
+        <w:rPr>
+          <w:rFonts w:ascii="Times New Roman" w:hAnsi="Times New Roman" w:cs="Times New Roman"/>
+        </w:rPr>
+      </w:pPr>
+    </w:p>
+    <w:p>
+      <w:pPr>
+        <w:rPr>
+          <w:rFonts w:ascii="Times New Roman" w:hAnsi="Times New Roman" w:cs="Times New Roman"/>
+        </w:rPr>
+      </w:pPr>
+    </w:p>
+    <w:p>
+      <w:pPr>
+        <w:rPr>
+          <w:rFonts w:ascii="Times New Roman" w:hAnsi="Times New Roman" w:cs="Times New Roman"/>
+        </w:rPr>
+      </w:pPr>
+    </w:p>
+    <w:p>
+      <w:pPr>
+        <w:rPr>
+          <w:rFonts w:ascii="Times New Roman" w:hAnsi="Times New Roman" w:cs="Times New Roman"/>
+        </w:rPr>
+      </w:pPr>
+    </w:p>
+    <w:p>
+      <w:pPr>
+        <w:rPr>
+          <w:rFonts w:ascii="Times New Roman" w:hAnsi="Times New Roman" w:cs="Times New Roman"/>
+        </w:rPr>
+      </w:pPr>
+    </w:p>
+    <w:p>
+      <w:pPr>
+        <w:rPr>
+          <w:rFonts w:ascii="Times New Roman" w:hAnsi="Times New Roman" w:cs="Times New Roman"/>
+        </w:rPr>
+      </w:pPr>
+    </w:p>
+    <w:p>
+      <w:pPr>
+        <w:rPr>
+          <w:rFonts w:ascii="Times New Roman" w:hAnsi="Times New Roman" w:cs="Times New Roman"/>
+        </w:rPr>
+      </w:pPr>
+    </w:p>
+    <w:p>
+      <w:pPr>
+        <w:rPr>
+          <w:rFonts w:ascii="Times New Roman" w:hAnsi="Times New Roman" w:cs="Times New Roman"/>
+        </w:rPr>
+      </w:pPr>
+    </w:p>
+    <w:p>
+      <w:pPr>
+        <w:rPr>
+          <w:rFonts w:ascii="Times New Roman" w:hAnsi="Times New Roman" w:cs="Times New Roman"/>
+        </w:rPr>
+      </w:pPr>
+    </w:p>
+    <w:p>
+      <w:pPr>
+        <w:rPr>
+          <w:rFonts w:ascii="Times New Roman" w:hAnsi="Times New Roman" w:cs="Times New Roman"/>
+        </w:rPr>
+      </w:pPr>
+    </w:p>
+    <w:p>
+      <w:pPr>
+        <w:rPr>
+          <w:rFonts w:ascii="Times New Roman" w:hAnsi="Times New Roman" w:cs="Times New Roman"/>
+        </w:rPr>
+      </w:pPr>
+    </w:p>
+    <w:p>
+      <w:pPr>
+        <w:rPr>
+          <w:rFonts w:ascii="Times New Roman" w:hAnsi="Times New Roman" w:cs="Times New Roman"/>
+        </w:rPr>
+      </w:pPr>
+    </w:p>
+    <w:p>
+      <w:pPr>
+        <w:rPr>
+          <w:rFonts w:ascii="Times New Roman" w:hAnsi="Times New Roman" w:cs="Times New Roman"/>
+        </w:rPr>
+      </w:pPr>
+    </w:p>
+    <w:p>
+      <w:pPr>
+        <w:rPr>
+          <w:rFonts w:ascii="Times New Roman" w:hAnsi="Times New Roman" w:cs="Times New Roman"/>
+          <w:b/>
+          <w:sz w:val="28"/>
+        </w:rPr>
+      </w:pPr>
+      <w:r>
+        <w:rPr>
+          <w:rFonts w:ascii="Times New Roman" w:hAnsi="Times New Roman" w:cs="Times New Roman"/>
+          <w:b/>
+          <w:sz w:val="28"/>
         </w:rPr>
         <w:t>Introduction</w:t>
       </w:r>
       <w:r>
         <w:rPr>
           <w:rFonts w:ascii="Times New Roman" w:hAnsi="Times New Roman" w:cs="Times New Roman"/>
+          <w:b/>
+          <w:sz w:val="28"/>
         </w:rPr>
         <w:t>:</w:t>
       </w:r>
       <w:r>
         <w:rPr>
           <w:rFonts w:ascii="Times New Roman" w:hAnsi="Times New Roman" w:cs="Times New Roman"/>
+          <w:b/>
+          <w:sz w:val="28"/>
         </w:rPr>
         <w:t xml:space="preserve"> </w:t>
       </w:r>
@@ -630,7 +914,21 @@
         <w:rPr>
           <w:rFonts w:ascii="Times New Roman" w:hAnsi="Times New Roman" w:cs="Times New Roman"/>
         </w:rPr>
-        <w:t>est cases for the Cruz_Rabe Mater</w:t>
+        <w:t>est cases for the Cruz-</w:t>
+      </w:r>
+      <w:proofErr w:type="spellStart"/>
+      <w:r>
+        <w:rPr>
+          <w:rFonts w:ascii="Times New Roman" w:hAnsi="Times New Roman" w:cs="Times New Roman"/>
+        </w:rPr>
+        <w:t>Rabe</w:t>
+      </w:r>
+      <w:proofErr w:type="spellEnd"/>
+      <w:r>
+        <w:rPr>
+          <w:rFonts w:ascii="Times New Roman" w:hAnsi="Times New Roman" w:cs="Times New Roman"/>
+        </w:rPr>
+        <w:t xml:space="preserve"> Mater</w:t>
       </w:r>
       <w:r>
         <w:rPr>
@@ -721,11 +1019,13 @@
       <w:pPr>
         <w:rPr>
           <w:rFonts w:ascii="Times New Roman" w:hAnsi="Times New Roman" w:cs="Times New Roman"/>
-        </w:rPr>
-      </w:pPr>
-      <w:r>
-        <w:rPr>
-          <w:rFonts w:ascii="Times New Roman" w:hAnsi="Times New Roman" w:cs="Times New Roman"/>
+          <w:b/>
+        </w:rPr>
+      </w:pPr>
+      <w:r>
+        <w:rPr>
+          <w:rFonts w:ascii="Times New Roman" w:hAnsi="Times New Roman" w:cs="Times New Roman"/>
+          <w:b/>
         </w:rPr>
         <w:t>Login Authentication:</w:t>
       </w:r>
@@ -734,11 +1034,13 @@
       <w:pPr>
         <w:rPr>
           <w:rFonts w:ascii="Times New Roman" w:hAnsi="Times New Roman" w:cs="Times New Roman"/>
-        </w:rPr>
-      </w:pPr>
-      <w:r>
-        <w:rPr>
-          <w:rFonts w:ascii="Times New Roman" w:hAnsi="Times New Roman" w:cs="Times New Roman"/>
+          <w:b/>
+        </w:rPr>
+      </w:pPr>
+      <w:r>
+        <w:rPr>
+          <w:rFonts w:ascii="Times New Roman" w:hAnsi="Times New Roman" w:cs="Times New Roman"/>
+          <w:b/>
         </w:rPr>
         <w:t>1.2 Scope:</w:t>
       </w:r>
@@ -771,13 +1073,14 @@
         </w:numPr>
         <w:rPr>
           <w:rFonts w:ascii="Times New Roman" w:hAnsi="Times New Roman" w:cs="Times New Roman"/>
-        </w:rPr>
-      </w:pPr>
-      <w:r>
-        <w:rPr>
-          <w:rFonts w:ascii="Times New Roman" w:hAnsi="Times New Roman" w:cs="Times New Roman"/>
-        </w:rPr>
-        <w:lastRenderedPageBreak/>
+          <w:b/>
+        </w:rPr>
+      </w:pPr>
+      <w:r>
+        <w:rPr>
+          <w:rFonts w:ascii="Times New Roman" w:hAnsi="Times New Roman" w:cs="Times New Roman"/>
+          <w:b/>
+        </w:rPr>
         <w:t xml:space="preserve">Definitions, Acronyms and Abbreviations </w:t>
       </w:r>
     </w:p>
@@ -1679,21 +1982,78 @@
           <w:rFonts w:ascii="Times New Roman" w:hAnsi="Times New Roman" w:cs="Times New Roman"/>
         </w:rPr>
       </w:pPr>
-      <w:r>
-        <w:rPr>
-          <w:rFonts w:ascii="Times New Roman" w:hAnsi="Times New Roman" w:cs="Times New Roman"/>
+    </w:p>
+    <w:p>
+      <w:pPr>
+        <w:rPr>
+          <w:rFonts w:ascii="Times New Roman" w:hAnsi="Times New Roman" w:cs="Times New Roman"/>
+        </w:rPr>
+      </w:pPr>
+    </w:p>
+    <w:p>
+      <w:pPr>
+        <w:rPr>
+          <w:rFonts w:ascii="Times New Roman" w:hAnsi="Times New Roman" w:cs="Times New Roman"/>
+        </w:rPr>
+      </w:pPr>
+    </w:p>
+    <w:p>
+      <w:pPr>
+        <w:rPr>
+          <w:rFonts w:ascii="Times New Roman" w:hAnsi="Times New Roman" w:cs="Times New Roman"/>
+        </w:rPr>
+      </w:pPr>
+    </w:p>
+    <w:p>
+      <w:pPr>
+        <w:rPr>
+          <w:rFonts w:ascii="Times New Roman" w:hAnsi="Times New Roman" w:cs="Times New Roman"/>
+        </w:rPr>
+      </w:pPr>
+    </w:p>
+    <w:p>
+      <w:pPr>
+        <w:rPr>
+          <w:rFonts w:ascii="Times New Roman" w:hAnsi="Times New Roman" w:cs="Times New Roman"/>
+        </w:rPr>
+      </w:pPr>
+    </w:p>
+    <w:p>
+      <w:pPr>
+        <w:rPr>
+          <w:rFonts w:ascii="Times New Roman" w:hAnsi="Times New Roman" w:cs="Times New Roman"/>
+        </w:rPr>
+      </w:pPr>
+    </w:p>
+    <w:p>
+      <w:pPr>
+        <w:rPr>
+          <w:rFonts w:ascii="Times New Roman" w:hAnsi="Times New Roman" w:cs="Times New Roman"/>
+          <w:b/>
+          <w:sz w:val="28"/>
+        </w:rPr>
+      </w:pPr>
+      <w:r>
+        <w:rPr>
+          <w:rFonts w:ascii="Times New Roman" w:hAnsi="Times New Roman" w:cs="Times New Roman"/>
+          <w:b/>
+          <w:sz w:val="28"/>
         </w:rPr>
         <w:t>Test Cases</w:t>
       </w:r>
       <w:r>
         <w:rPr>
           <w:rFonts w:ascii="Times New Roman" w:hAnsi="Times New Roman" w:cs="Times New Roman"/>
+          <w:b/>
+          <w:sz w:val="28"/>
         </w:rPr>
         <w:t>:</w:t>
       </w:r>
       <w:r>
         <w:rPr>
           <w:rFonts w:ascii="Times New Roman" w:hAnsi="Times New Roman" w:cs="Times New Roman"/>
+          <w:b/>
+          <w:sz w:val="28"/>
         </w:rPr>
         <w:t xml:space="preserve"> </w:t>
       </w:r>
@@ -1710,20 +2070,6 @@
         </w:rPr>
         <w:t xml:space="preserve">In each of these test cases, the results are verified by visual inspection. </w:t>
       </w:r>
-    </w:p>
-    <w:p>
-      <w:pPr>
-        <w:rPr>
-          <w:rFonts w:ascii="Times New Roman" w:hAnsi="Times New Roman" w:cs="Times New Roman"/>
-        </w:rPr>
-      </w:pPr>
-    </w:p>
-    <w:p>
-      <w:pPr>
-        <w:rPr>
-          <w:rFonts w:ascii="Times New Roman" w:hAnsi="Times New Roman" w:cs="Times New Roman"/>
-        </w:rPr>
-      </w:pPr>
     </w:p>
     <w:p>
       <w:pPr>
@@ -2047,7 +2393,6 @@
           <w:rFonts w:ascii="Times New Roman" w:hAnsi="Times New Roman" w:cs="Times New Roman"/>
           <w:noProof/>
         </w:rPr>
-        <w:lastRenderedPageBreak/>
         <w:drawing>
           <wp:anchor distT="0" distB="0" distL="114300" distR="114300" simplePos="0" relativeHeight="251658240" behindDoc="0" locked="0" layoutInCell="1" allowOverlap="1" wp14:anchorId="25766259" wp14:editId="49A7AD66">
             <wp:simplePos x="0" y="0"/>
@@ -2142,6 +2487,7 @@
           <w:rFonts w:ascii="Times New Roman" w:hAnsi="Times New Roman" w:cs="Times New Roman"/>
           <w:noProof/>
         </w:rPr>
+        <w:lastRenderedPageBreak/>
         <w:drawing>
           <wp:anchor distT="0" distB="0" distL="114300" distR="114300" simplePos="0" relativeHeight="251665408" behindDoc="1" locked="0" layoutInCell="1" allowOverlap="1" wp14:anchorId="6E79965D" wp14:editId="498A6213">
             <wp:simplePos x="0" y="0"/>
@@ -2667,6 +3013,7 @@
           <w:rFonts w:ascii="Times New Roman" w:hAnsi="Times New Roman" w:cs="Times New Roman"/>
           <w:noProof/>
         </w:rPr>
+        <w:lastRenderedPageBreak/>
         <w:drawing>
           <wp:anchor distT="0" distB="0" distL="114300" distR="114300" simplePos="0" relativeHeight="251662336" behindDoc="1" locked="0" layoutInCell="1" allowOverlap="1" wp14:anchorId="2F39B9E1" wp14:editId="549CA78E">
             <wp:simplePos x="0" y="0"/>
@@ -2745,20 +3092,6 @@
         </w:rPr>
       </w:pPr>
     </w:p>
-    <w:p>
-      <w:pPr>
-        <w:rPr>
-          <w:rFonts w:ascii="Times New Roman" w:hAnsi="Times New Roman" w:cs="Times New Roman"/>
-        </w:rPr>
-      </w:pPr>
-    </w:p>
-    <w:p>
-      <w:pPr>
-        <w:rPr>
-          <w:rFonts w:ascii="Times New Roman" w:hAnsi="Times New Roman" w:cs="Times New Roman"/>
-        </w:rPr>
-      </w:pPr>
-    </w:p>
     <w:tbl>
       <w:tblPr>
         <w:tblStyle w:val="LightGrid"/>
@@ -2795,7 +3128,6 @@
                 <w:rFonts w:ascii="Times New Roman" w:hAnsi="Times New Roman" w:cs="Times New Roman"/>
                 <w:b w:val="0"/>
               </w:rPr>
-              <w:lastRenderedPageBreak/>
               <w:t>Test ID</w:t>
             </w:r>
           </w:p>
@@ -3156,6 +3488,7 @@
           <w:rFonts w:ascii="Times New Roman" w:hAnsi="Times New Roman" w:cs="Times New Roman"/>
           <w:noProof/>
         </w:rPr>
+        <w:lastRenderedPageBreak/>
         <w:drawing>
           <wp:anchor distT="0" distB="0" distL="114300" distR="114300" simplePos="0" relativeHeight="251663360" behindDoc="1" locked="0" layoutInCell="1" allowOverlap="1" wp14:anchorId="1E6DA0E4" wp14:editId="6EC208CB">
             <wp:simplePos x="0" y="0"/>
@@ -3233,6 +3566,71 @@
           <w:rFonts w:ascii="Times New Roman" w:hAnsi="Times New Roman" w:cs="Times New Roman"/>
         </w:rPr>
       </w:pPr>
+    </w:p>
+    <w:p>
+      <w:pPr>
+        <w:rPr>
+          <w:rFonts w:ascii="Times New Roman" w:hAnsi="Times New Roman" w:cs="Times New Roman"/>
+        </w:rPr>
+      </w:pPr>
+    </w:p>
+    <w:p>
+      <w:pPr>
+        <w:rPr>
+          <w:rFonts w:ascii="Times New Roman" w:hAnsi="Times New Roman" w:cs="Times New Roman"/>
+        </w:rPr>
+      </w:pPr>
+    </w:p>
+    <w:p>
+      <w:pPr>
+        <w:rPr>
+          <w:rFonts w:ascii="Times New Roman" w:hAnsi="Times New Roman" w:cs="Times New Roman"/>
+        </w:rPr>
+      </w:pPr>
+    </w:p>
+    <w:p>
+      <w:pPr>
+        <w:rPr>
+          <w:rFonts w:ascii="Times New Roman" w:hAnsi="Times New Roman" w:cs="Times New Roman"/>
+        </w:rPr>
+      </w:pPr>
+    </w:p>
+    <w:p>
+      <w:pPr>
+        <w:rPr>
+          <w:rFonts w:ascii="Times New Roman" w:hAnsi="Times New Roman" w:cs="Times New Roman"/>
+        </w:rPr>
+      </w:pPr>
+    </w:p>
+    <w:p>
+      <w:pPr>
+        <w:rPr>
+          <w:rFonts w:ascii="Times New Roman" w:hAnsi="Times New Roman" w:cs="Times New Roman"/>
+        </w:rPr>
+      </w:pPr>
+    </w:p>
+    <w:p>
+      <w:pPr>
+        <w:rPr>
+          <w:rFonts w:ascii="Times New Roman" w:hAnsi="Times New Roman" w:cs="Times New Roman"/>
+        </w:rPr>
+      </w:pPr>
+    </w:p>
+    <w:p>
+      <w:pPr>
+        <w:rPr>
+          <w:rFonts w:ascii="Times New Roman" w:hAnsi="Times New Roman" w:cs="Times New Roman"/>
+        </w:rPr>
+      </w:pPr>
+    </w:p>
+    <w:p>
+      <w:pPr>
+        <w:rPr>
+          <w:rFonts w:ascii="Times New Roman" w:hAnsi="Times New Roman" w:cs="Times New Roman"/>
+        </w:rPr>
+      </w:pPr>
+      <w:bookmarkStart w:id="0" w:name="_GoBack"/>
+      <w:bookmarkEnd w:id="0"/>
     </w:p>
     <w:p>
       <w:pPr>
@@ -5153,7 +5551,6 @@
           <w:rFonts w:ascii="Times New Roman" w:hAnsi="Times New Roman" w:cs="Times New Roman"/>
         </w:rPr>
       </w:pPr>
-      <w:bookmarkStart w:id="0" w:name="_GoBack"/>
       <w:r>
         <w:rPr>
           <w:rFonts w:ascii="Times New Roman" w:hAnsi="Times New Roman" w:cs="Times New Roman"/>
@@ -5224,7 +5621,6 @@
           </wp:anchor>
         </w:drawing>
       </w:r>
-      <w:bookmarkEnd w:id="0"/>
       <w:r>
         <w:rPr>
           <w:rFonts w:ascii="Times New Roman" w:hAnsi="Times New Roman" w:cs="Times New Roman"/>
@@ -5248,6 +5644,7 @@
     </w:p>
     <w:sectPr>
       <w:headerReference w:type="default" r:id="rId20"/>
+      <w:footerReference w:type="default" r:id="rId21"/>
       <w:pgSz w:w="12240" w:h="15840"/>
       <w:pgMar w:top="1440" w:right="1440" w:bottom="1440" w:left="1440" w:header="720" w:footer="720" w:gutter="0"/>
       <w:cols w:space="720"/>
@@ -5280,6 +5677,84 @@
     </w:p>
   </w:endnote>
 </w:endnotes>
+</file>
+
+<file path=word/footer1.xml><?xml version="1.0" encoding="utf-8"?>
+<w:ftr xmlns:wpc="http://schemas.microsoft.com/office/word/2010/wordprocessingCanvas" xmlns:mc="http://schemas.openxmlformats.org/markup-compatibility/2006" xmlns:o="urn:schemas-microsoft-com:office:office" xmlns:r="http://schemas.openxmlformats.org/officeDocument/2006/relationships" xmlns:m="http://schemas.openxmlformats.org/officeDocument/2006/math" xmlns:v="urn:schemas-microsoft-com:vml" xmlns:wp14="http://schemas.microsoft.com/office/word/2010/wordprocessingDrawing" xmlns:wp="http://schemas.openxmlformats.org/drawingml/2006/wordprocessingDrawing" xmlns:w10="urn:schemas-microsoft-com:office:word" xmlns:w="http://schemas.openxmlformats.org/wordprocessingml/2006/main" xmlns:w14="http://schemas.microsoft.com/office/word/2010/wordml" xmlns:wpg="http://schemas.microsoft.com/office/word/2010/wordprocessingGroup" xmlns:wpi="http://schemas.microsoft.com/office/word/2010/wordprocessingInk" xmlns:wne="http://schemas.microsoft.com/office/word/2006/wordml" xmlns:wps="http://schemas.microsoft.com/office/word/2010/wordprocessingShape" mc:Ignorable="w14 wp14">
+  <w:sdt>
+    <w:sdtPr>
+      <w:id w:val="-679432734"/>
+      <w:docPartObj>
+        <w:docPartGallery w:val="Page Numbers (Bottom of Page)"/>
+        <w:docPartUnique/>
+      </w:docPartObj>
+    </w:sdtPr>
+    <w:sdtEndPr>
+      <w:rPr>
+        <w:color w:val="808080" w:themeColor="background1" w:themeShade="80"/>
+        <w:spacing w:val="60"/>
+      </w:rPr>
+    </w:sdtEndPr>
+    <w:sdtContent>
+      <w:p>
+        <w:pPr>
+          <w:pStyle w:val="Footer"/>
+          <w:pBdr>
+            <w:top w:val="single" w:sz="4" w:space="1" w:color="D9D9D9" w:themeColor="background1" w:themeShade="D9"/>
+          </w:pBdr>
+          <w:rPr>
+            <w:b/>
+            <w:bCs/>
+          </w:rPr>
+        </w:pPr>
+        <w:r>
+          <w:fldChar w:fldCharType="begin"/>
+        </w:r>
+        <w:r>
+          <w:instrText xml:space="preserve"> PAGE   \* MERGEFORMAT </w:instrText>
+        </w:r>
+        <w:r>
+          <w:fldChar w:fldCharType="separate"/>
+        </w:r>
+        <w:r>
+          <w:rPr>
+            <w:b/>
+            <w:bCs/>
+            <w:noProof/>
+          </w:rPr>
+          <w:t>13</w:t>
+        </w:r>
+        <w:r>
+          <w:rPr>
+            <w:b/>
+            <w:bCs/>
+            <w:noProof/>
+          </w:rPr>
+          <w:fldChar w:fldCharType="end"/>
+        </w:r>
+        <w:r>
+          <w:rPr>
+            <w:b/>
+            <w:bCs/>
+          </w:rPr>
+          <w:t xml:space="preserve"> | </w:t>
+        </w:r>
+        <w:r>
+          <w:rPr>
+            <w:color w:val="808080" w:themeColor="background1" w:themeShade="80"/>
+            <w:spacing w:val="60"/>
+          </w:rPr>
+          <w:t>Page</w:t>
+        </w:r>
+      </w:p>
+    </w:sdtContent>
+  </w:sdt>
+  <w:p>
+    <w:pPr>
+      <w:pStyle w:val="Footer"/>
+    </w:pPr>
+  </w:p>
+</w:ftr>
 </file>
 
 <file path=word/footnotes.xml><?xml version="1.0" encoding="utf-8"?>
@@ -9883,7 +10358,7 @@
 </file>
 
 <file path=customXml/itemProps1.xml><?xml version="1.0" encoding="utf-8"?>
-<ds:datastoreItem xmlns:ds="http://schemas.openxmlformats.org/officeDocument/2006/customXml" ds:itemID="{0A78D93C-5FB0-476C-9AC0-8FB12240C102}">
+<ds:datastoreItem xmlns:ds="http://schemas.openxmlformats.org/officeDocument/2006/customXml" ds:itemID="{88652403-98DD-4CAD-8524-3B01EF0A6C3F}">
   <ds:schemaRefs>
     <ds:schemaRef ds:uri="http://schemas.openxmlformats.org/officeDocument/2006/bibliography"/>
   </ds:schemaRefs>

</xml_diff>

<commit_message>
Modified the Test Case Updated copy..docx
</commit_message>
<xml_diff>
--- a/documentation/quality/Test Case Updated copy..docx
+++ b/documentation/quality/Test Case Updated copy..docx
@@ -688,197 +688,910 @@
     </w:p>
     <w:p>
       <w:pPr>
-        <w:jc w:val="center"/>
+        <w:pStyle w:val="ListParagraph"/>
+        <w:numPr>
+          <w:ilvl w:val="0"/>
+          <w:numId w:val="25"/>
+        </w:numPr>
         <w:rPr>
           <w:rFonts w:ascii="Times New Roman" w:hAnsi="Times New Roman" w:cs="Times New Roman"/>
           <w:b/>
           <w:sz w:val="28"/>
         </w:rPr>
       </w:pPr>
-    </w:p>
-    <w:p>
-      <w:pPr>
-        <w:rPr>
-          <w:rFonts w:ascii="Times New Roman" w:hAnsi="Times New Roman" w:cs="Times New Roman"/>
+      <w:r>
+        <w:rPr>
+          <w:rFonts w:ascii="Times New Roman" w:hAnsi="Times New Roman" w:cs="Times New Roman"/>
+          <w:b/>
           <w:sz w:val="28"/>
         </w:rPr>
-      </w:pPr>
-    </w:p>
-    <w:p>
-      <w:pPr>
-        <w:rPr>
-          <w:rFonts w:ascii="Times New Roman" w:hAnsi="Times New Roman" w:cs="Times New Roman"/>
-        </w:rPr>
-      </w:pPr>
-    </w:p>
-    <w:p>
-      <w:pPr>
-        <w:rPr>
-          <w:rFonts w:ascii="Times New Roman" w:hAnsi="Times New Roman" w:cs="Times New Roman"/>
-        </w:rPr>
-      </w:pPr>
-    </w:p>
-    <w:p>
-      <w:pPr>
-        <w:rPr>
-          <w:rFonts w:ascii="Times New Roman" w:hAnsi="Times New Roman" w:cs="Times New Roman"/>
-        </w:rPr>
-      </w:pPr>
-    </w:p>
-    <w:p>
-      <w:pPr>
-        <w:rPr>
-          <w:rFonts w:ascii="Times New Roman" w:hAnsi="Times New Roman" w:cs="Times New Roman"/>
-        </w:rPr>
-      </w:pPr>
-    </w:p>
-    <w:p>
-      <w:pPr>
-        <w:rPr>
-          <w:rFonts w:ascii="Times New Roman" w:hAnsi="Times New Roman" w:cs="Times New Roman"/>
-        </w:rPr>
-      </w:pPr>
-    </w:p>
-    <w:p>
-      <w:pPr>
-        <w:rPr>
-          <w:rFonts w:ascii="Times New Roman" w:hAnsi="Times New Roman" w:cs="Times New Roman"/>
-        </w:rPr>
-      </w:pPr>
-    </w:p>
-    <w:p>
-      <w:pPr>
-        <w:rPr>
-          <w:rFonts w:ascii="Times New Roman" w:hAnsi="Times New Roman" w:cs="Times New Roman"/>
-        </w:rPr>
-      </w:pPr>
-    </w:p>
-    <w:p>
-      <w:pPr>
-        <w:rPr>
-          <w:rFonts w:ascii="Times New Roman" w:hAnsi="Times New Roman" w:cs="Times New Roman"/>
-        </w:rPr>
-      </w:pPr>
-    </w:p>
-    <w:p>
-      <w:pPr>
-        <w:rPr>
-          <w:rFonts w:ascii="Times New Roman" w:hAnsi="Times New Roman" w:cs="Times New Roman"/>
-        </w:rPr>
-      </w:pPr>
-    </w:p>
-    <w:p>
-      <w:pPr>
-        <w:rPr>
-          <w:rFonts w:ascii="Times New Roman" w:hAnsi="Times New Roman" w:cs="Times New Roman"/>
-        </w:rPr>
-      </w:pPr>
-    </w:p>
-    <w:p>
-      <w:pPr>
-        <w:rPr>
-          <w:rFonts w:ascii="Times New Roman" w:hAnsi="Times New Roman" w:cs="Times New Roman"/>
-        </w:rPr>
-      </w:pPr>
-    </w:p>
-    <w:p>
-      <w:pPr>
-        <w:rPr>
-          <w:rFonts w:ascii="Times New Roman" w:hAnsi="Times New Roman" w:cs="Times New Roman"/>
-        </w:rPr>
-      </w:pPr>
-    </w:p>
-    <w:p>
-      <w:pPr>
-        <w:rPr>
-          <w:rFonts w:ascii="Times New Roman" w:hAnsi="Times New Roman" w:cs="Times New Roman"/>
-        </w:rPr>
-      </w:pPr>
-    </w:p>
-    <w:p>
-      <w:pPr>
-        <w:rPr>
-          <w:rFonts w:ascii="Times New Roman" w:hAnsi="Times New Roman" w:cs="Times New Roman"/>
-        </w:rPr>
-      </w:pPr>
-    </w:p>
-    <w:p>
-      <w:pPr>
-        <w:rPr>
-          <w:rFonts w:ascii="Times New Roman" w:hAnsi="Times New Roman" w:cs="Times New Roman"/>
-        </w:rPr>
-      </w:pPr>
-    </w:p>
-    <w:p>
-      <w:pPr>
-        <w:rPr>
-          <w:rFonts w:ascii="Times New Roman" w:hAnsi="Times New Roman" w:cs="Times New Roman"/>
-        </w:rPr>
-      </w:pPr>
-    </w:p>
-    <w:p>
-      <w:pPr>
-        <w:rPr>
-          <w:rFonts w:ascii="Times New Roman" w:hAnsi="Times New Roman" w:cs="Times New Roman"/>
-        </w:rPr>
-      </w:pPr>
-    </w:p>
-    <w:p>
-      <w:pPr>
-        <w:rPr>
-          <w:rFonts w:ascii="Times New Roman" w:hAnsi="Times New Roman" w:cs="Times New Roman"/>
-        </w:rPr>
-      </w:pPr>
-    </w:p>
-    <w:p>
-      <w:pPr>
-        <w:rPr>
-          <w:rFonts w:ascii="Times New Roman" w:hAnsi="Times New Roman" w:cs="Times New Roman"/>
-        </w:rPr>
-      </w:pPr>
-    </w:p>
-    <w:p>
-      <w:pPr>
-        <w:rPr>
-          <w:rFonts w:ascii="Times New Roman" w:hAnsi="Times New Roman" w:cs="Times New Roman"/>
-        </w:rPr>
-      </w:pPr>
-    </w:p>
-    <w:p>
-      <w:pPr>
-        <w:rPr>
-          <w:rFonts w:ascii="Times New Roman" w:hAnsi="Times New Roman" w:cs="Times New Roman"/>
-        </w:rPr>
-      </w:pPr>
-    </w:p>
-    <w:p>
-      <w:pPr>
-        <w:rPr>
-          <w:rFonts w:ascii="Times New Roman" w:hAnsi="Times New Roman" w:cs="Times New Roman"/>
-        </w:rPr>
-      </w:pPr>
-    </w:p>
-    <w:p>
-      <w:pPr>
-        <w:rPr>
-          <w:rFonts w:ascii="Times New Roman" w:hAnsi="Times New Roman" w:cs="Times New Roman"/>
-        </w:rPr>
-      </w:pPr>
-    </w:p>
-    <w:p>
-      <w:pPr>
+        <w:t>Introduction</w:t>
+      </w:r>
+      <w:r>
         <w:rPr>
           <w:rFonts w:ascii="Times New Roman" w:hAnsi="Times New Roman" w:cs="Times New Roman"/>
           <w:b/>
           <w:sz w:val="28"/>
         </w:rPr>
-      </w:pPr>
+        <w:tab/>
+      </w:r>
       <w:r>
         <w:rPr>
           <w:rFonts w:ascii="Times New Roman" w:hAnsi="Times New Roman" w:cs="Times New Roman"/>
           <w:b/>
           <w:sz w:val="28"/>
         </w:rPr>
+        <w:tab/>
+      </w:r>
+      <w:r>
+        <w:rPr>
+          <w:rFonts w:ascii="Times New Roman" w:hAnsi="Times New Roman" w:cs="Times New Roman"/>
+          <w:b/>
+          <w:sz w:val="28"/>
+        </w:rPr>
+        <w:tab/>
+      </w:r>
+      <w:r>
+        <w:rPr>
+          <w:rFonts w:ascii="Times New Roman" w:hAnsi="Times New Roman" w:cs="Times New Roman"/>
+          <w:b/>
+          <w:sz w:val="28"/>
+        </w:rPr>
+        <w:tab/>
+      </w:r>
+      <w:r>
+        <w:rPr>
+          <w:rFonts w:ascii="Times New Roman" w:hAnsi="Times New Roman" w:cs="Times New Roman"/>
+          <w:b/>
+          <w:sz w:val="28"/>
+        </w:rPr>
+        <w:tab/>
+      </w:r>
+      <w:r>
+        <w:rPr>
+          <w:rFonts w:ascii="Times New Roman" w:hAnsi="Times New Roman" w:cs="Times New Roman"/>
+          <w:b/>
+          <w:sz w:val="28"/>
+        </w:rPr>
+        <w:tab/>
+      </w:r>
+      <w:r>
+        <w:rPr>
+          <w:rFonts w:ascii="Times New Roman" w:hAnsi="Times New Roman" w:cs="Times New Roman"/>
+          <w:b/>
+          <w:sz w:val="28"/>
+        </w:rPr>
+        <w:tab/>
+      </w:r>
+      <w:r>
+        <w:rPr>
+          <w:rFonts w:ascii="Times New Roman" w:hAnsi="Times New Roman" w:cs="Times New Roman"/>
+          <w:b/>
+          <w:sz w:val="28"/>
+        </w:rPr>
+        <w:tab/>
+      </w:r>
+      <w:r>
+        <w:rPr>
+          <w:rFonts w:ascii="Times New Roman" w:hAnsi="Times New Roman" w:cs="Times New Roman"/>
+          <w:b/>
+          <w:sz w:val="28"/>
+        </w:rPr>
+        <w:t xml:space="preserve">        </w:t>
+      </w:r>
+      <w:r>
+        <w:rPr>
+          <w:rFonts w:ascii="Times New Roman" w:hAnsi="Times New Roman" w:cs="Times New Roman"/>
+          <w:b/>
+          <w:sz w:val="28"/>
+        </w:rPr>
+        <w:t>3</w:t>
+      </w:r>
+    </w:p>
+    <w:p>
+      <w:pPr>
+        <w:pStyle w:val="ListParagraph"/>
+        <w:numPr>
+          <w:ilvl w:val="0"/>
+          <w:numId w:val="25"/>
+        </w:numPr>
+        <w:rPr>
+          <w:rFonts w:ascii="Times New Roman" w:hAnsi="Times New Roman" w:cs="Times New Roman"/>
+          <w:b/>
+          <w:sz w:val="28"/>
+        </w:rPr>
+      </w:pPr>
+      <w:r>
+        <w:rPr>
+          <w:rFonts w:ascii="Times New Roman" w:hAnsi="Times New Roman" w:cs="Times New Roman"/>
+          <w:b/>
+          <w:sz w:val="28"/>
+        </w:rPr>
+        <w:t>Purpose</w:t>
+      </w:r>
+      <w:r>
+        <w:rPr>
+          <w:rFonts w:ascii="Times New Roman" w:hAnsi="Times New Roman" w:cs="Times New Roman"/>
+          <w:b/>
+          <w:sz w:val="28"/>
+        </w:rPr>
+        <w:tab/>
+      </w:r>
+      <w:r>
+        <w:rPr>
+          <w:rFonts w:ascii="Times New Roman" w:hAnsi="Times New Roman" w:cs="Times New Roman"/>
+          <w:b/>
+          <w:sz w:val="28"/>
+        </w:rPr>
+        <w:tab/>
+      </w:r>
+      <w:r>
+        <w:rPr>
+          <w:rFonts w:ascii="Times New Roman" w:hAnsi="Times New Roman" w:cs="Times New Roman"/>
+          <w:b/>
+          <w:sz w:val="28"/>
+        </w:rPr>
+        <w:tab/>
+      </w:r>
+      <w:r>
+        <w:rPr>
+          <w:rFonts w:ascii="Times New Roman" w:hAnsi="Times New Roman" w:cs="Times New Roman"/>
+          <w:b/>
+          <w:sz w:val="28"/>
+        </w:rPr>
+        <w:tab/>
+      </w:r>
+      <w:r>
+        <w:rPr>
+          <w:rFonts w:ascii="Times New Roman" w:hAnsi="Times New Roman" w:cs="Times New Roman"/>
+          <w:b/>
+          <w:sz w:val="28"/>
+        </w:rPr>
+        <w:tab/>
+      </w:r>
+      <w:r>
+        <w:rPr>
+          <w:rFonts w:ascii="Times New Roman" w:hAnsi="Times New Roman" w:cs="Times New Roman"/>
+          <w:b/>
+          <w:sz w:val="28"/>
+        </w:rPr>
+        <w:tab/>
+      </w:r>
+      <w:r>
+        <w:rPr>
+          <w:rFonts w:ascii="Times New Roman" w:hAnsi="Times New Roman" w:cs="Times New Roman"/>
+          <w:b/>
+          <w:sz w:val="28"/>
+        </w:rPr>
+        <w:tab/>
+      </w:r>
+      <w:r>
+        <w:rPr>
+          <w:rFonts w:ascii="Times New Roman" w:hAnsi="Times New Roman" w:cs="Times New Roman"/>
+          <w:b/>
+          <w:sz w:val="28"/>
+        </w:rPr>
+        <w:tab/>
+      </w:r>
+      <w:r>
+        <w:rPr>
+          <w:rFonts w:ascii="Times New Roman" w:hAnsi="Times New Roman" w:cs="Times New Roman"/>
+          <w:b/>
+          <w:sz w:val="28"/>
+        </w:rPr>
+        <w:tab/>
+        <w:t xml:space="preserve">        3</w:t>
+      </w:r>
+    </w:p>
+    <w:p>
+      <w:pPr>
+        <w:pStyle w:val="ListParagraph"/>
+        <w:numPr>
+          <w:ilvl w:val="0"/>
+          <w:numId w:val="25"/>
+        </w:numPr>
+        <w:rPr>
+          <w:rFonts w:ascii="Times New Roman" w:hAnsi="Times New Roman" w:cs="Times New Roman"/>
+          <w:b/>
+          <w:sz w:val="28"/>
+        </w:rPr>
+      </w:pPr>
+      <w:r>
+        <w:rPr>
+          <w:rFonts w:ascii="Times New Roman" w:hAnsi="Times New Roman" w:cs="Times New Roman"/>
+          <w:b/>
+          <w:sz w:val="28"/>
+        </w:rPr>
+        <w:t>Scope</w:t>
+      </w:r>
+      <w:r>
+        <w:rPr>
+          <w:rFonts w:ascii="Times New Roman" w:hAnsi="Times New Roman" w:cs="Times New Roman"/>
+          <w:b/>
+          <w:sz w:val="28"/>
+        </w:rPr>
+        <w:tab/>
+      </w:r>
+      <w:r>
+        <w:rPr>
+          <w:rFonts w:ascii="Times New Roman" w:hAnsi="Times New Roman" w:cs="Times New Roman"/>
+          <w:b/>
+          <w:sz w:val="28"/>
+        </w:rPr>
+        <w:tab/>
+      </w:r>
+      <w:r>
+        <w:rPr>
+          <w:rFonts w:ascii="Times New Roman" w:hAnsi="Times New Roman" w:cs="Times New Roman"/>
+          <w:b/>
+          <w:sz w:val="28"/>
+        </w:rPr>
+        <w:tab/>
+      </w:r>
+      <w:r>
+        <w:rPr>
+          <w:rFonts w:ascii="Times New Roman" w:hAnsi="Times New Roman" w:cs="Times New Roman"/>
+          <w:b/>
+          <w:sz w:val="28"/>
+        </w:rPr>
+        <w:tab/>
+      </w:r>
+      <w:r>
+        <w:rPr>
+          <w:rFonts w:ascii="Times New Roman" w:hAnsi="Times New Roman" w:cs="Times New Roman"/>
+          <w:b/>
+          <w:sz w:val="28"/>
+        </w:rPr>
+        <w:tab/>
+      </w:r>
+      <w:r>
+        <w:rPr>
+          <w:rFonts w:ascii="Times New Roman" w:hAnsi="Times New Roman" w:cs="Times New Roman"/>
+          <w:b/>
+          <w:sz w:val="28"/>
+        </w:rPr>
+        <w:tab/>
+      </w:r>
+      <w:r>
+        <w:rPr>
+          <w:rFonts w:ascii="Times New Roman" w:hAnsi="Times New Roman" w:cs="Times New Roman"/>
+          <w:b/>
+          <w:sz w:val="28"/>
+        </w:rPr>
+        <w:tab/>
+      </w:r>
+      <w:r>
+        <w:rPr>
+          <w:rFonts w:ascii="Times New Roman" w:hAnsi="Times New Roman" w:cs="Times New Roman"/>
+          <w:b/>
+          <w:sz w:val="28"/>
+        </w:rPr>
+        <w:tab/>
+      </w:r>
+      <w:r>
+        <w:rPr>
+          <w:rFonts w:ascii="Times New Roman" w:hAnsi="Times New Roman" w:cs="Times New Roman"/>
+          <w:b/>
+          <w:sz w:val="28"/>
+        </w:rPr>
+        <w:tab/>
+      </w:r>
+      <w:r>
+        <w:rPr>
+          <w:rFonts w:ascii="Times New Roman" w:hAnsi="Times New Roman" w:cs="Times New Roman"/>
+          <w:b/>
+          <w:sz w:val="28"/>
+        </w:rPr>
+        <w:tab/>
+        <w:t xml:space="preserve">        3</w:t>
+      </w:r>
+    </w:p>
+    <w:p>
+      <w:pPr>
+        <w:pStyle w:val="ListParagraph"/>
+        <w:numPr>
+          <w:ilvl w:val="0"/>
+          <w:numId w:val="25"/>
+        </w:numPr>
+        <w:rPr>
+          <w:rFonts w:ascii="Times New Roman" w:hAnsi="Times New Roman" w:cs="Times New Roman"/>
+          <w:b/>
+          <w:sz w:val="28"/>
+        </w:rPr>
+      </w:pPr>
+      <w:r>
+        <w:rPr>
+          <w:rFonts w:ascii="Times New Roman" w:hAnsi="Times New Roman" w:cs="Times New Roman"/>
+          <w:b/>
+          <w:sz w:val="28"/>
+        </w:rPr>
+        <w:t>Definition, Acronyms and Abbreviations</w:t>
+      </w:r>
+      <w:r>
+        <w:rPr>
+          <w:rFonts w:ascii="Times New Roman" w:hAnsi="Times New Roman" w:cs="Times New Roman"/>
+          <w:b/>
+          <w:sz w:val="28"/>
+        </w:rPr>
+        <w:tab/>
+      </w:r>
+      <w:r>
+        <w:rPr>
+          <w:rFonts w:ascii="Times New Roman" w:hAnsi="Times New Roman" w:cs="Times New Roman"/>
+          <w:b/>
+          <w:sz w:val="28"/>
+        </w:rPr>
+        <w:tab/>
+      </w:r>
+      <w:r>
+        <w:rPr>
+          <w:rFonts w:ascii="Times New Roman" w:hAnsi="Times New Roman" w:cs="Times New Roman"/>
+          <w:b/>
+          <w:sz w:val="28"/>
+        </w:rPr>
+        <w:tab/>
+      </w:r>
+      <w:r>
+        <w:rPr>
+          <w:rFonts w:ascii="Times New Roman" w:hAnsi="Times New Roman" w:cs="Times New Roman"/>
+          <w:b/>
+          <w:sz w:val="28"/>
+        </w:rPr>
+        <w:tab/>
+        <w:t xml:space="preserve">        3</w:t>
+      </w:r>
+    </w:p>
+    <w:p>
+      <w:pPr>
+        <w:pStyle w:val="ListParagraph"/>
+        <w:numPr>
+          <w:ilvl w:val="0"/>
+          <w:numId w:val="25"/>
+        </w:numPr>
+        <w:rPr>
+          <w:rFonts w:ascii="Times New Roman" w:hAnsi="Times New Roman" w:cs="Times New Roman"/>
+          <w:b/>
+          <w:sz w:val="28"/>
+        </w:rPr>
+      </w:pPr>
+      <w:r>
+        <w:rPr>
+          <w:rFonts w:ascii="Times New Roman" w:hAnsi="Times New Roman" w:cs="Times New Roman"/>
+          <w:b/>
+          <w:sz w:val="28"/>
+        </w:rPr>
+        <w:t>References</w:t>
+      </w:r>
+      <w:r>
+        <w:rPr>
+          <w:rFonts w:ascii="Times New Roman" w:hAnsi="Times New Roman" w:cs="Times New Roman"/>
+          <w:b/>
+          <w:sz w:val="28"/>
+        </w:rPr>
+        <w:tab/>
+      </w:r>
+      <w:r>
+        <w:rPr>
+          <w:rFonts w:ascii="Times New Roman" w:hAnsi="Times New Roman" w:cs="Times New Roman"/>
+          <w:b/>
+          <w:sz w:val="28"/>
+        </w:rPr>
+        <w:tab/>
+      </w:r>
+      <w:r>
+        <w:rPr>
+          <w:rFonts w:ascii="Times New Roman" w:hAnsi="Times New Roman" w:cs="Times New Roman"/>
+          <w:b/>
+          <w:sz w:val="28"/>
+        </w:rPr>
+        <w:tab/>
+      </w:r>
+      <w:r>
+        <w:rPr>
+          <w:rFonts w:ascii="Times New Roman" w:hAnsi="Times New Roman" w:cs="Times New Roman"/>
+          <w:b/>
+          <w:sz w:val="28"/>
+        </w:rPr>
+        <w:tab/>
+      </w:r>
+      <w:r>
+        <w:rPr>
+          <w:rFonts w:ascii="Times New Roman" w:hAnsi="Times New Roman" w:cs="Times New Roman"/>
+          <w:b/>
+          <w:sz w:val="28"/>
+        </w:rPr>
+        <w:tab/>
+      </w:r>
+      <w:r>
+        <w:rPr>
+          <w:rFonts w:ascii="Times New Roman" w:hAnsi="Times New Roman" w:cs="Times New Roman"/>
+          <w:b/>
+          <w:sz w:val="28"/>
+        </w:rPr>
+        <w:tab/>
+      </w:r>
+      <w:r>
+        <w:rPr>
+          <w:rFonts w:ascii="Times New Roman" w:hAnsi="Times New Roman" w:cs="Times New Roman"/>
+          <w:b/>
+          <w:sz w:val="28"/>
+        </w:rPr>
+        <w:tab/>
+      </w:r>
+      <w:r>
+        <w:rPr>
+          <w:rFonts w:ascii="Times New Roman" w:hAnsi="Times New Roman" w:cs="Times New Roman"/>
+          <w:b/>
+          <w:sz w:val="28"/>
+        </w:rPr>
+        <w:tab/>
+      </w:r>
+      <w:r>
+        <w:rPr>
+          <w:rFonts w:ascii="Times New Roman" w:hAnsi="Times New Roman" w:cs="Times New Roman"/>
+          <w:b/>
+          <w:sz w:val="28"/>
+        </w:rPr>
+        <w:tab/>
+        <w:t xml:space="preserve">        4</w:t>
+      </w:r>
+    </w:p>
+    <w:p>
+      <w:pPr>
+        <w:pStyle w:val="ListParagraph"/>
+        <w:numPr>
+          <w:ilvl w:val="0"/>
+          <w:numId w:val="25"/>
+        </w:numPr>
+        <w:rPr>
+          <w:rFonts w:ascii="Times New Roman" w:hAnsi="Times New Roman" w:cs="Times New Roman"/>
+          <w:b/>
+          <w:sz w:val="28"/>
+        </w:rPr>
+      </w:pPr>
+      <w:r>
+        <w:rPr>
+          <w:rFonts w:ascii="Times New Roman" w:hAnsi="Times New Roman" w:cs="Times New Roman"/>
+          <w:b/>
+          <w:sz w:val="28"/>
+        </w:rPr>
+        <w:t>Overview</w:t>
+      </w:r>
+      <w:r>
+        <w:rPr>
+          <w:rFonts w:ascii="Times New Roman" w:hAnsi="Times New Roman" w:cs="Times New Roman"/>
+          <w:b/>
+          <w:sz w:val="28"/>
+        </w:rPr>
+        <w:t xml:space="preserve">                          </w:t>
+      </w:r>
+      <w:r>
+        <w:rPr>
+          <w:rFonts w:ascii="Times New Roman" w:hAnsi="Times New Roman" w:cs="Times New Roman"/>
+          <w:b/>
+          <w:sz w:val="28"/>
+        </w:rPr>
+        <w:tab/>
+      </w:r>
+      <w:r>
+        <w:rPr>
+          <w:rFonts w:ascii="Times New Roman" w:hAnsi="Times New Roman" w:cs="Times New Roman"/>
+          <w:b/>
+          <w:sz w:val="28"/>
+        </w:rPr>
+        <w:tab/>
+      </w:r>
+      <w:r>
+        <w:rPr>
+          <w:rFonts w:ascii="Times New Roman" w:hAnsi="Times New Roman" w:cs="Times New Roman"/>
+          <w:b/>
+          <w:sz w:val="28"/>
+        </w:rPr>
+        <w:tab/>
+      </w:r>
+      <w:r>
+        <w:rPr>
+          <w:rFonts w:ascii="Times New Roman" w:hAnsi="Times New Roman" w:cs="Times New Roman"/>
+          <w:b/>
+          <w:sz w:val="28"/>
+        </w:rPr>
+        <w:tab/>
+      </w:r>
+      <w:r>
+        <w:rPr>
+          <w:rFonts w:ascii="Times New Roman" w:hAnsi="Times New Roman" w:cs="Times New Roman"/>
+          <w:b/>
+          <w:sz w:val="28"/>
+        </w:rPr>
+        <w:tab/>
+      </w:r>
+      <w:r>
+        <w:rPr>
+          <w:rFonts w:ascii="Times New Roman" w:hAnsi="Times New Roman" w:cs="Times New Roman"/>
+          <w:b/>
+          <w:sz w:val="28"/>
+        </w:rPr>
+        <w:tab/>
+        <w:t xml:space="preserve">        4</w:t>
+      </w:r>
+    </w:p>
+    <w:p>
+      <w:pPr>
+        <w:pStyle w:val="ListParagraph"/>
+        <w:numPr>
+          <w:ilvl w:val="0"/>
+          <w:numId w:val="25"/>
+        </w:numPr>
+        <w:rPr>
+          <w:rFonts w:ascii="Times New Roman" w:hAnsi="Times New Roman" w:cs="Times New Roman"/>
+          <w:b/>
+          <w:sz w:val="28"/>
+        </w:rPr>
+      </w:pPr>
+      <w:r>
+        <w:rPr>
+          <w:rFonts w:ascii="Times New Roman" w:hAnsi="Times New Roman" w:cs="Times New Roman"/>
+          <w:b/>
+          <w:sz w:val="28"/>
+        </w:rPr>
+        <w:t>Test Cases</w:t>
+      </w:r>
+      <w:r>
+        <w:rPr>
+          <w:rFonts w:ascii="Times New Roman" w:hAnsi="Times New Roman" w:cs="Times New Roman"/>
+          <w:b/>
+          <w:sz w:val="28"/>
+        </w:rPr>
+        <w:tab/>
+      </w:r>
+      <w:r>
+        <w:rPr>
+          <w:rFonts w:ascii="Times New Roman" w:hAnsi="Times New Roman" w:cs="Times New Roman"/>
+          <w:b/>
+          <w:sz w:val="28"/>
+        </w:rPr>
+        <w:tab/>
+      </w:r>
+      <w:r>
+        <w:rPr>
+          <w:rFonts w:ascii="Times New Roman" w:hAnsi="Times New Roman" w:cs="Times New Roman"/>
+          <w:b/>
+          <w:sz w:val="28"/>
+        </w:rPr>
+        <w:tab/>
+      </w:r>
+      <w:r>
+        <w:rPr>
+          <w:rFonts w:ascii="Times New Roman" w:hAnsi="Times New Roman" w:cs="Times New Roman"/>
+          <w:b/>
+          <w:sz w:val="28"/>
+        </w:rPr>
+        <w:tab/>
+      </w:r>
+      <w:r>
+        <w:rPr>
+          <w:rFonts w:ascii="Times New Roman" w:hAnsi="Times New Roman" w:cs="Times New Roman"/>
+          <w:b/>
+          <w:sz w:val="28"/>
+        </w:rPr>
+        <w:tab/>
+      </w:r>
+      <w:r>
+        <w:rPr>
+          <w:rFonts w:ascii="Times New Roman" w:hAnsi="Times New Roman" w:cs="Times New Roman"/>
+          <w:b/>
+          <w:sz w:val="28"/>
+        </w:rPr>
+        <w:tab/>
+      </w:r>
+      <w:r>
+        <w:rPr>
+          <w:rFonts w:ascii="Times New Roman" w:hAnsi="Times New Roman" w:cs="Times New Roman"/>
+          <w:b/>
+          <w:sz w:val="28"/>
+        </w:rPr>
+        <w:tab/>
+      </w:r>
+      <w:r>
+        <w:rPr>
+          <w:rFonts w:ascii="Times New Roman" w:hAnsi="Times New Roman" w:cs="Times New Roman"/>
+          <w:b/>
+          <w:sz w:val="28"/>
+        </w:rPr>
+        <w:tab/>
+        <w:t xml:space="preserve">             5-13</w:t>
+      </w:r>
+    </w:p>
+    <w:p>
+      <w:pPr>
+        <w:pStyle w:val="ListParagraph"/>
+        <w:numPr>
+          <w:ilvl w:val="1"/>
+          <w:numId w:val="25"/>
+        </w:numPr>
+        <w:rPr>
+          <w:rFonts w:ascii="Times New Roman" w:hAnsi="Times New Roman" w:cs="Times New Roman"/>
+          <w:b/>
+          <w:sz w:val="28"/>
+        </w:rPr>
+      </w:pPr>
+      <w:r>
+        <w:rPr>
+          <w:rFonts w:ascii="Times New Roman" w:hAnsi="Times New Roman" w:cs="Times New Roman"/>
+          <w:b/>
+          <w:sz w:val="28"/>
+        </w:rPr>
+        <w:t>Login</w:t>
+      </w:r>
+    </w:p>
+    <w:p>
+      <w:pPr>
+        <w:pStyle w:val="ListParagraph"/>
+        <w:numPr>
+          <w:ilvl w:val="1"/>
+          <w:numId w:val="25"/>
+        </w:numPr>
+        <w:rPr>
+          <w:rFonts w:ascii="Times New Roman" w:hAnsi="Times New Roman" w:cs="Times New Roman"/>
+          <w:b/>
+          <w:sz w:val="28"/>
+        </w:rPr>
+      </w:pPr>
+      <w:r>
+        <w:rPr>
+          <w:rFonts w:ascii="Times New Roman" w:hAnsi="Times New Roman" w:cs="Times New Roman"/>
+          <w:b/>
+          <w:sz w:val="28"/>
+        </w:rPr>
+        <w:t>Home Page</w:t>
+      </w:r>
+    </w:p>
+    <w:p>
+      <w:pPr>
+        <w:pStyle w:val="ListParagraph"/>
+        <w:numPr>
+          <w:ilvl w:val="1"/>
+          <w:numId w:val="25"/>
+        </w:numPr>
+        <w:rPr>
+          <w:rFonts w:ascii="Times New Roman" w:hAnsi="Times New Roman" w:cs="Times New Roman"/>
+          <w:b/>
+          <w:sz w:val="28"/>
+        </w:rPr>
+      </w:pPr>
+      <w:r>
+        <w:rPr>
+          <w:rFonts w:ascii="Times New Roman" w:hAnsi="Times New Roman" w:cs="Times New Roman"/>
+          <w:b/>
+          <w:sz w:val="28"/>
+        </w:rPr>
+        <w:t>Stocks Record</w:t>
+      </w:r>
+    </w:p>
+    <w:p>
+      <w:pPr>
+        <w:pStyle w:val="ListParagraph"/>
+        <w:numPr>
+          <w:ilvl w:val="1"/>
+          <w:numId w:val="25"/>
+        </w:numPr>
+        <w:rPr>
+          <w:rFonts w:ascii="Times New Roman" w:hAnsi="Times New Roman" w:cs="Times New Roman"/>
+          <w:b/>
+          <w:sz w:val="28"/>
+        </w:rPr>
+      </w:pPr>
+      <w:r>
+        <w:rPr>
+          <w:rFonts w:ascii="Times New Roman" w:hAnsi="Times New Roman" w:cs="Times New Roman"/>
+          <w:b/>
+          <w:sz w:val="28"/>
+        </w:rPr>
+        <w:t>Stocks Record Item</w:t>
+      </w:r>
+    </w:p>
+    <w:p>
+      <w:pPr>
+        <w:pStyle w:val="ListParagraph"/>
+        <w:numPr>
+          <w:ilvl w:val="1"/>
+          <w:numId w:val="25"/>
+        </w:numPr>
+        <w:rPr>
+          <w:rFonts w:ascii="Times New Roman" w:hAnsi="Times New Roman" w:cs="Times New Roman"/>
+          <w:b/>
+          <w:sz w:val="28"/>
+        </w:rPr>
+      </w:pPr>
+      <w:r>
+        <w:rPr>
+          <w:rFonts w:ascii="Times New Roman" w:hAnsi="Times New Roman" w:cs="Times New Roman"/>
+          <w:b/>
+          <w:sz w:val="28"/>
+        </w:rPr>
+        <w:t>Stock Issue Form</w:t>
+      </w:r>
+    </w:p>
+    <w:p>
+      <w:pPr>
+        <w:pStyle w:val="ListParagraph"/>
+        <w:numPr>
+          <w:ilvl w:val="1"/>
+          <w:numId w:val="25"/>
+        </w:numPr>
+        <w:rPr>
+          <w:rFonts w:ascii="Times New Roman" w:hAnsi="Times New Roman" w:cs="Times New Roman"/>
+          <w:b/>
+          <w:sz w:val="28"/>
+        </w:rPr>
+      </w:pPr>
+      <w:r>
+        <w:rPr>
+          <w:rFonts w:ascii="Times New Roman" w:hAnsi="Times New Roman" w:cs="Times New Roman"/>
+          <w:b/>
+          <w:sz w:val="28"/>
+        </w:rPr>
+        <w:t>Stock Issue Item</w:t>
+      </w:r>
+    </w:p>
+    <w:p>
+      <w:pPr>
+        <w:pStyle w:val="ListParagraph"/>
+        <w:numPr>
+          <w:ilvl w:val="1"/>
+          <w:numId w:val="25"/>
+        </w:numPr>
+        <w:rPr>
+          <w:rFonts w:ascii="Times New Roman" w:hAnsi="Times New Roman" w:cs="Times New Roman"/>
+          <w:b/>
+          <w:sz w:val="28"/>
+        </w:rPr>
+      </w:pPr>
+      <w:r>
+        <w:rPr>
+          <w:rFonts w:ascii="Times New Roman" w:hAnsi="Times New Roman" w:cs="Times New Roman"/>
+          <w:b/>
+          <w:sz w:val="28"/>
+        </w:rPr>
+        <w:t>Return Slip Form</w:t>
+      </w:r>
+    </w:p>
+    <w:p>
+      <w:pPr>
+        <w:pStyle w:val="ListParagraph"/>
+        <w:numPr>
+          <w:ilvl w:val="1"/>
+          <w:numId w:val="25"/>
+        </w:numPr>
+        <w:rPr>
+          <w:rFonts w:ascii="Times New Roman" w:hAnsi="Times New Roman" w:cs="Times New Roman"/>
+          <w:b/>
+          <w:sz w:val="28"/>
+        </w:rPr>
+      </w:pPr>
+      <w:r>
+        <w:rPr>
+          <w:rFonts w:ascii="Times New Roman" w:hAnsi="Times New Roman" w:cs="Times New Roman"/>
+          <w:b/>
+          <w:sz w:val="28"/>
+        </w:rPr>
+        <w:t>Return Item</w:t>
+      </w:r>
+    </w:p>
+    <w:p>
+      <w:pPr>
+        <w:pStyle w:val="ListParagraph"/>
+        <w:numPr>
+          <w:ilvl w:val="1"/>
+          <w:numId w:val="25"/>
+        </w:numPr>
+        <w:rPr>
+          <w:rFonts w:ascii="Times New Roman" w:hAnsi="Times New Roman" w:cs="Times New Roman"/>
+          <w:b/>
+          <w:sz w:val="28"/>
+        </w:rPr>
+      </w:pPr>
+      <w:r>
+        <w:rPr>
+          <w:rFonts w:ascii="Times New Roman" w:hAnsi="Times New Roman" w:cs="Times New Roman"/>
+          <w:b/>
+          <w:sz w:val="28"/>
+        </w:rPr>
+        <w:t>User Management</w:t>
+      </w:r>
+    </w:p>
+    <w:p>
+      <w:pPr>
+        <w:rPr>
+          <w:rFonts w:ascii="Times New Roman" w:hAnsi="Times New Roman" w:cs="Times New Roman"/>
+        </w:rPr>
+      </w:pPr>
+    </w:p>
+    <w:p>
+      <w:pPr>
+        <w:rPr>
+          <w:rFonts w:ascii="Times New Roman" w:hAnsi="Times New Roman" w:cs="Times New Roman"/>
+        </w:rPr>
+      </w:pPr>
+    </w:p>
+    <w:p>
+      <w:pPr>
+        <w:rPr>
+          <w:rFonts w:ascii="Times New Roman" w:hAnsi="Times New Roman" w:cs="Times New Roman"/>
+        </w:rPr>
+      </w:pPr>
+    </w:p>
+    <w:p>
+      <w:pPr>
+        <w:rPr>
+          <w:rFonts w:ascii="Times New Roman" w:hAnsi="Times New Roman" w:cs="Times New Roman"/>
+        </w:rPr>
+      </w:pPr>
+    </w:p>
+    <w:p>
+      <w:pPr>
+        <w:rPr>
+          <w:rFonts w:ascii="Times New Roman" w:hAnsi="Times New Roman" w:cs="Times New Roman"/>
+        </w:rPr>
+      </w:pPr>
+    </w:p>
+    <w:p>
+      <w:pPr>
+        <w:rPr>
+          <w:rFonts w:ascii="Times New Roman" w:hAnsi="Times New Roman" w:cs="Times New Roman"/>
+        </w:rPr>
+      </w:pPr>
+    </w:p>
+    <w:p>
+      <w:pPr>
+        <w:rPr>
+          <w:rFonts w:ascii="Times New Roman" w:hAnsi="Times New Roman" w:cs="Times New Roman"/>
+        </w:rPr>
+      </w:pPr>
+    </w:p>
+    <w:p>
+      <w:pPr>
+        <w:rPr>
+          <w:rFonts w:ascii="Times New Roman" w:hAnsi="Times New Roman" w:cs="Times New Roman"/>
+        </w:rPr>
+      </w:pPr>
+    </w:p>
+    <w:p>
+      <w:pPr>
+        <w:rPr>
+          <w:rFonts w:ascii="Times New Roman" w:hAnsi="Times New Roman" w:cs="Times New Roman"/>
+        </w:rPr>
+      </w:pPr>
+    </w:p>
+    <w:p>
+      <w:pPr>
+        <w:rPr>
+          <w:rFonts w:ascii="Times New Roman" w:hAnsi="Times New Roman" w:cs="Times New Roman"/>
+        </w:rPr>
+      </w:pPr>
+    </w:p>
+    <w:p>
+      <w:pPr>
+        <w:rPr>
+          <w:rFonts w:ascii="Times New Roman" w:hAnsi="Times New Roman" w:cs="Times New Roman"/>
+        </w:rPr>
+      </w:pPr>
+    </w:p>
+    <w:p>
+      <w:pPr>
+        <w:rPr>
+          <w:rFonts w:ascii="Times New Roman" w:hAnsi="Times New Roman" w:cs="Times New Roman"/>
+          <w:b/>
+          <w:sz w:val="28"/>
+        </w:rPr>
+      </w:pPr>
+      <w:r>
+        <w:rPr>
+          <w:rFonts w:ascii="Times New Roman" w:hAnsi="Times New Roman" w:cs="Times New Roman"/>
+          <w:b/>
+          <w:sz w:val="28"/>
+        </w:rPr>
+        <w:lastRenderedPageBreak/>
         <w:t>Introduction</w:t>
       </w:r>
       <w:r>
@@ -916,19 +1629,11 @@
         </w:rPr>
         <w:t>est cases for the Cruz-</w:t>
       </w:r>
-      <w:proofErr w:type="spellStart"/>
-      <w:r>
-        <w:rPr>
-          <w:rFonts w:ascii="Times New Roman" w:hAnsi="Times New Roman" w:cs="Times New Roman"/>
-        </w:rPr>
-        <w:t>Rabe</w:t>
-      </w:r>
-      <w:proofErr w:type="spellEnd"/>
-      <w:r>
-        <w:rPr>
-          <w:rFonts w:ascii="Times New Roman" w:hAnsi="Times New Roman" w:cs="Times New Roman"/>
-        </w:rPr>
-        <w:t xml:space="preserve"> Mater</w:t>
+      <w:r>
+        <w:rPr>
+          <w:rFonts w:ascii="Times New Roman" w:hAnsi="Times New Roman" w:cs="Times New Roman"/>
+        </w:rPr>
+        <w:t>Rabe Mater</w:t>
       </w:r>
       <w:r>
         <w:rPr>
@@ -1457,6 +2162,7 @@
         <w:rPr>
           <w:rFonts w:ascii="Times New Roman" w:hAnsi="Times New Roman" w:cs="Times New Roman"/>
         </w:rPr>
+        <w:lastRenderedPageBreak/>
         <w:t xml:space="preserve">Local Web Server - </w:t>
       </w:r>
       <w:r>
@@ -1857,14 +2563,6 @@
         </w:rPr>
         <w:tab/>
       </w:r>
-    </w:p>
-    <w:p>
-      <w:pPr>
-        <w:ind w:left="720"/>
-        <w:rPr>
-          <w:rFonts w:ascii="Times New Roman" w:hAnsi="Times New Roman" w:cs="Times New Roman"/>
-        </w:rPr>
-      </w:pPr>
     </w:p>
     <w:p>
       <w:pPr>
@@ -2029,6 +2727,13 @@
       <w:pPr>
         <w:rPr>
           <w:rFonts w:ascii="Times New Roman" w:hAnsi="Times New Roman" w:cs="Times New Roman"/>
+        </w:rPr>
+      </w:pPr>
+    </w:p>
+    <w:p>
+      <w:pPr>
+        <w:rPr>
+          <w:rFonts w:ascii="Times New Roman" w:hAnsi="Times New Roman" w:cs="Times New Roman"/>
           <w:b/>
           <w:sz w:val="28"/>
         </w:rPr>
@@ -2039,6 +2744,7 @@
           <w:b/>
           <w:sz w:val="28"/>
         </w:rPr>
+        <w:lastRenderedPageBreak/>
         <w:t>Test Cases</w:t>
       </w:r>
       <w:r>
@@ -2278,6 +2984,12 @@
                 <w:rFonts w:ascii="Times New Roman" w:hAnsi="Times New Roman" w:cs="Times New Roman"/>
               </w:rPr>
             </w:pPr>
+            <w:r>
+              <w:rPr>
+                <w:rFonts w:ascii="Times New Roman" w:hAnsi="Times New Roman" w:cs="Times New Roman"/>
+              </w:rPr>
+              <w:t xml:space="preserve">Y </w:t>
+            </w:r>
           </w:p>
         </w:tc>
       </w:tr>
@@ -2364,17 +3076,16 @@
                 <w:rFonts w:ascii="Times New Roman" w:hAnsi="Times New Roman" w:cs="Times New Roman"/>
               </w:rPr>
             </w:pPr>
+            <w:r>
+              <w:rPr>
+                <w:rFonts w:ascii="Times New Roman" w:hAnsi="Times New Roman" w:cs="Times New Roman"/>
+              </w:rPr>
+              <w:t>y</w:t>
+            </w:r>
           </w:p>
         </w:tc>
       </w:tr>
     </w:tbl>
-    <w:p>
-      <w:pPr>
-        <w:rPr>
-          <w:rFonts w:ascii="Times New Roman" w:hAnsi="Times New Roman" w:cs="Times New Roman"/>
-        </w:rPr>
-      </w:pPr>
-    </w:p>
     <w:p>
       <w:pPr>
         <w:rPr>
@@ -2400,7 +3111,7 @@
               <wp:posOffset>-410210</wp:posOffset>
             </wp:positionH>
             <wp:positionV relativeFrom="paragraph">
-              <wp:posOffset>531495</wp:posOffset>
+              <wp:posOffset>353060</wp:posOffset>
             </wp:positionV>
             <wp:extent cx="6563995" cy="3400425"/>
             <wp:effectExtent l="0" t="0" r="8255" b="9525"/>
@@ -2572,6 +3283,20 @@
         </w:rPr>
       </w:pPr>
     </w:p>
+    <w:p>
+      <w:pPr>
+        <w:rPr>
+          <w:rFonts w:ascii="Times New Roman" w:hAnsi="Times New Roman" w:cs="Times New Roman"/>
+        </w:rPr>
+      </w:pPr>
+    </w:p>
+    <w:p>
+      <w:pPr>
+        <w:rPr>
+          <w:rFonts w:ascii="Times New Roman" w:hAnsi="Times New Roman" w:cs="Times New Roman"/>
+        </w:rPr>
+      </w:pPr>
+    </w:p>
     <w:tbl>
       <w:tblPr>
         <w:tblStyle w:val="LightGrid"/>
@@ -2991,6 +3716,12 @@
                 <w:rFonts w:ascii="Times New Roman" w:hAnsi="Times New Roman" w:cs="Times New Roman"/>
               </w:rPr>
             </w:pPr>
+            <w:r>
+              <w:rPr>
+                <w:rFonts w:ascii="Times New Roman" w:hAnsi="Times New Roman" w:cs="Times New Roman"/>
+              </w:rPr>
+              <w:t>y</w:t>
+            </w:r>
           </w:p>
         </w:tc>
       </w:tr>
@@ -3466,6 +4197,12 @@
                 <w:rFonts w:ascii="Times New Roman" w:hAnsi="Times New Roman" w:cs="Times New Roman"/>
               </w:rPr>
             </w:pPr>
+            <w:r>
+              <w:rPr>
+                <w:rFonts w:ascii="Times New Roman" w:hAnsi="Times New Roman" w:cs="Times New Roman"/>
+              </w:rPr>
+              <w:t>y</w:t>
+            </w:r>
           </w:p>
         </w:tc>
       </w:tr>
@@ -3629,8 +4366,6 @@
           <w:rFonts w:ascii="Times New Roman" w:hAnsi="Times New Roman" w:cs="Times New Roman"/>
         </w:rPr>
       </w:pPr>
-      <w:bookmarkStart w:id="0" w:name="_GoBack"/>
-      <w:bookmarkEnd w:id="0"/>
     </w:p>
     <w:p>
       <w:pPr>
@@ -4081,6 +4816,12 @@
                 <w:rFonts w:ascii="Times New Roman" w:hAnsi="Times New Roman" w:cs="Times New Roman"/>
               </w:rPr>
             </w:pPr>
+            <w:r>
+              <w:rPr>
+                <w:rFonts w:ascii="Times New Roman" w:hAnsi="Times New Roman" w:cs="Times New Roman"/>
+              </w:rPr>
+              <w:t>y</w:t>
+            </w:r>
           </w:p>
         </w:tc>
       </w:tr>
@@ -4802,6 +5543,13 @@
                 <w:rFonts w:ascii="Times New Roman" w:hAnsi="Times New Roman" w:cs="Times New Roman"/>
               </w:rPr>
             </w:pPr>
+            <w:r>
+              <w:rPr>
+                <w:rFonts w:ascii="Times New Roman" w:hAnsi="Times New Roman" w:cs="Times New Roman"/>
+              </w:rPr>
+              <w:lastRenderedPageBreak/>
+              <w:t>y</w:t>
+            </w:r>
           </w:p>
         </w:tc>
       </w:tr>
@@ -5293,7 +6041,7 @@
               <w:rPr>
                 <w:rFonts w:ascii="Times New Roman" w:hAnsi="Times New Roman" w:cs="Times New Roman"/>
               </w:rPr>
-              <w:t>Date Admitted</w:t>
+              <w:t>Date</w:t>
             </w:r>
           </w:p>
         </w:tc>
@@ -5415,8 +6163,10 @@
               <w:cnfStyle w:val="000000100000" w:firstRow="0" w:lastRow="0" w:firstColumn="0" w:lastColumn="0" w:oddVBand="0" w:evenVBand="0" w:oddHBand="1" w:evenHBand="0" w:firstRowFirstColumn="0" w:firstRowLastColumn="0" w:lastRowFirstColumn="0" w:lastRowLastColumn="0"/>
             </w:pPr>
             <w:r>
-              <w:t>Date Admitted</w:t>
-            </w:r>
+              <w:t>Date</w:t>
+            </w:r>
+            <w:bookmarkStart w:id="0" w:name="_GoBack"/>
+            <w:bookmarkEnd w:id="0"/>
           </w:p>
         </w:tc>
         <w:tc>
@@ -5431,6 +6181,12 @@
                 <w:rFonts w:ascii="Times New Roman" w:hAnsi="Times New Roman" w:cs="Times New Roman"/>
               </w:rPr>
             </w:pPr>
+            <w:r>
+              <w:rPr>
+                <w:rFonts w:ascii="Times New Roman" w:hAnsi="Times New Roman" w:cs="Times New Roman"/>
+              </w:rPr>
+              <w:t>N?</w:t>
+            </w:r>
           </w:p>
         </w:tc>
       </w:tr>
@@ -5722,7 +6478,7 @@
             <w:bCs/>
             <w:noProof/>
           </w:rPr>
-          <w:t>13</w:t>
+          <w:t>11</w:t>
         </w:r>
         <w:r>
           <w:rPr>
@@ -6718,6 +7474,92 @@
     </w:lvl>
   </w:abstractNum>
   <w:abstractNum w:abstractNumId="9">
+    <w:nsid w:val="2ADD2183"/>
+    <w:multiLevelType w:val="hybridMultilevel"/>
+    <w:tmpl w:val="C30C4FB2"/>
+    <w:lvl w:ilvl="0" w:tplc="0409001B">
+      <w:start w:val="1"/>
+      <w:numFmt w:val="lowerRoman"/>
+      <w:lvlText w:val="%1."/>
+      <w:lvlJc w:val="right"/>
+      <w:pPr>
+        <w:ind w:left="720" w:hanging="360"/>
+      </w:pPr>
+    </w:lvl>
+    <w:lvl w:ilvl="1" w:tplc="04090019">
+      <w:start w:val="1"/>
+      <w:numFmt w:val="lowerLetter"/>
+      <w:lvlText w:val="%2."/>
+      <w:lvlJc w:val="left"/>
+      <w:pPr>
+        <w:ind w:left="1440" w:hanging="360"/>
+      </w:pPr>
+    </w:lvl>
+    <w:lvl w:ilvl="2" w:tplc="0409001B" w:tentative="1">
+      <w:start w:val="1"/>
+      <w:numFmt w:val="lowerRoman"/>
+      <w:lvlText w:val="%3."/>
+      <w:lvlJc w:val="right"/>
+      <w:pPr>
+        <w:ind w:left="2160" w:hanging="180"/>
+      </w:pPr>
+    </w:lvl>
+    <w:lvl w:ilvl="3" w:tplc="0409000F" w:tentative="1">
+      <w:start w:val="1"/>
+      <w:numFmt w:val="decimal"/>
+      <w:lvlText w:val="%4."/>
+      <w:lvlJc w:val="left"/>
+      <w:pPr>
+        <w:ind w:left="2880" w:hanging="360"/>
+      </w:pPr>
+    </w:lvl>
+    <w:lvl w:ilvl="4" w:tplc="04090019" w:tentative="1">
+      <w:start w:val="1"/>
+      <w:numFmt w:val="lowerLetter"/>
+      <w:lvlText w:val="%5."/>
+      <w:lvlJc w:val="left"/>
+      <w:pPr>
+        <w:ind w:left="3600" w:hanging="360"/>
+      </w:pPr>
+    </w:lvl>
+    <w:lvl w:ilvl="5" w:tplc="0409001B" w:tentative="1">
+      <w:start w:val="1"/>
+      <w:numFmt w:val="lowerRoman"/>
+      <w:lvlText w:val="%6."/>
+      <w:lvlJc w:val="right"/>
+      <w:pPr>
+        <w:ind w:left="4320" w:hanging="180"/>
+      </w:pPr>
+    </w:lvl>
+    <w:lvl w:ilvl="6" w:tplc="0409000F" w:tentative="1">
+      <w:start w:val="1"/>
+      <w:numFmt w:val="decimal"/>
+      <w:lvlText w:val="%7."/>
+      <w:lvlJc w:val="left"/>
+      <w:pPr>
+        <w:ind w:left="5040" w:hanging="360"/>
+      </w:pPr>
+    </w:lvl>
+    <w:lvl w:ilvl="7" w:tplc="04090019" w:tentative="1">
+      <w:start w:val="1"/>
+      <w:numFmt w:val="lowerLetter"/>
+      <w:lvlText w:val="%8."/>
+      <w:lvlJc w:val="left"/>
+      <w:pPr>
+        <w:ind w:left="5760" w:hanging="360"/>
+      </w:pPr>
+    </w:lvl>
+    <w:lvl w:ilvl="8" w:tplc="0409001B" w:tentative="1">
+      <w:start w:val="1"/>
+      <w:numFmt w:val="lowerRoman"/>
+      <w:lvlText w:val="%9."/>
+      <w:lvlJc w:val="right"/>
+      <w:pPr>
+        <w:ind w:left="6480" w:hanging="180"/>
+      </w:pPr>
+    </w:lvl>
+  </w:abstractNum>
+  <w:abstractNum w:abstractNumId="10">
     <w:nsid w:val="2D1C516F"/>
     <w:multiLevelType w:val="hybridMultilevel"/>
     <w:tmpl w:val="C5666F8E"/>
@@ -6830,7 +7672,7 @@
       </w:rPr>
     </w:lvl>
   </w:abstractNum>
-  <w:abstractNum w:abstractNumId="10">
+  <w:abstractNum w:abstractNumId="11">
     <w:nsid w:val="326053AC"/>
     <w:multiLevelType w:val="hybridMultilevel"/>
     <w:tmpl w:val="EAC088E0"/>
@@ -6943,7 +7785,7 @@
       </w:rPr>
     </w:lvl>
   </w:abstractNum>
-  <w:abstractNum w:abstractNumId="11">
+  <w:abstractNum w:abstractNumId="12">
     <w:nsid w:val="36BA42A7"/>
     <w:multiLevelType w:val="hybridMultilevel"/>
     <w:tmpl w:val="C554A048"/>
@@ -7056,7 +7898,7 @@
       </w:rPr>
     </w:lvl>
   </w:abstractNum>
-  <w:abstractNum w:abstractNumId="12">
+  <w:abstractNum w:abstractNumId="13">
     <w:nsid w:val="37F27F44"/>
     <w:multiLevelType w:val="hybridMultilevel"/>
     <w:tmpl w:val="63589C30"/>
@@ -7142,7 +7984,7 @@
       </w:pPr>
     </w:lvl>
   </w:abstractNum>
-  <w:abstractNum w:abstractNumId="13">
+  <w:abstractNum w:abstractNumId="14">
     <w:nsid w:val="3ED95750"/>
     <w:multiLevelType w:val="hybridMultilevel"/>
     <w:tmpl w:val="D3B44E2C"/>
@@ -7231,7 +8073,7 @@
       </w:pPr>
     </w:lvl>
   </w:abstractNum>
-  <w:abstractNum w:abstractNumId="14">
+  <w:abstractNum w:abstractNumId="15">
     <w:nsid w:val="3F9B6545"/>
     <w:multiLevelType w:val="hybridMultilevel"/>
     <w:tmpl w:val="E4B6C450"/>
@@ -7344,7 +8186,7 @@
       </w:rPr>
     </w:lvl>
   </w:abstractNum>
-  <w:abstractNum w:abstractNumId="15">
+  <w:abstractNum w:abstractNumId="16">
     <w:nsid w:val="46851EE5"/>
     <w:multiLevelType w:val="hybridMultilevel"/>
     <w:tmpl w:val="8A601AF0"/>
@@ -7457,7 +8299,7 @@
       </w:rPr>
     </w:lvl>
   </w:abstractNum>
-  <w:abstractNum w:abstractNumId="16">
+  <w:abstractNum w:abstractNumId="17">
     <w:nsid w:val="4BF23F53"/>
     <w:multiLevelType w:val="hybridMultilevel"/>
     <w:tmpl w:val="46080F86"/>
@@ -7543,7 +8385,7 @@
       </w:pPr>
     </w:lvl>
   </w:abstractNum>
-  <w:abstractNum w:abstractNumId="17">
+  <w:abstractNum w:abstractNumId="18">
     <w:nsid w:val="5151662F"/>
     <w:multiLevelType w:val="hybridMultilevel"/>
     <w:tmpl w:val="A6627568"/>
@@ -7629,7 +8471,7 @@
       </w:pPr>
     </w:lvl>
   </w:abstractNum>
-  <w:abstractNum w:abstractNumId="18">
+  <w:abstractNum w:abstractNumId="19">
     <w:nsid w:val="51B83407"/>
     <w:multiLevelType w:val="hybridMultilevel"/>
     <w:tmpl w:val="5284EFE0"/>
@@ -7742,7 +8584,7 @@
       </w:rPr>
     </w:lvl>
   </w:abstractNum>
-  <w:abstractNum w:abstractNumId="19">
+  <w:abstractNum w:abstractNumId="20">
     <w:nsid w:val="68695EC8"/>
     <w:multiLevelType w:val="hybridMultilevel"/>
     <w:tmpl w:val="BA2CB7DE"/>
@@ -7828,7 +8670,7 @@
       </w:pPr>
     </w:lvl>
   </w:abstractNum>
-  <w:abstractNum w:abstractNumId="20">
+  <w:abstractNum w:abstractNumId="21">
     <w:nsid w:val="68AA7D70"/>
     <w:multiLevelType w:val="hybridMultilevel"/>
     <w:tmpl w:val="03043340"/>
@@ -7914,7 +8756,7 @@
       </w:pPr>
     </w:lvl>
   </w:abstractNum>
-  <w:abstractNum w:abstractNumId="21">
+  <w:abstractNum w:abstractNumId="22">
     <w:nsid w:val="710D44F3"/>
     <w:multiLevelType w:val="hybridMultilevel"/>
     <w:tmpl w:val="975C3EC2"/>
@@ -8003,7 +8845,7 @@
       </w:pPr>
     </w:lvl>
   </w:abstractNum>
-  <w:abstractNum w:abstractNumId="22">
+  <w:abstractNum w:abstractNumId="23">
     <w:nsid w:val="745F3DCA"/>
     <w:multiLevelType w:val="hybridMultilevel"/>
     <w:tmpl w:val="9CA261C2"/>
@@ -8092,7 +8934,7 @@
       </w:pPr>
     </w:lvl>
   </w:abstractNum>
-  <w:abstractNum w:abstractNumId="23">
+  <w:abstractNum w:abstractNumId="24">
     <w:nsid w:val="7CDF4ADB"/>
     <w:multiLevelType w:val="hybridMultilevel"/>
     <w:tmpl w:val="5F00F604"/>
@@ -8206,37 +9048,37 @@
     </w:lvl>
   </w:abstractNum>
   <w:num w:numId="1">
-    <w:abstractNumId w:val="20"/>
+    <w:abstractNumId w:val="21"/>
   </w:num>
   <w:num w:numId="2">
     <w:abstractNumId w:val="1"/>
   </w:num>
   <w:num w:numId="3">
-    <w:abstractNumId w:val="19"/>
+    <w:abstractNumId w:val="20"/>
   </w:num>
   <w:num w:numId="4">
-    <w:abstractNumId w:val="16"/>
+    <w:abstractNumId w:val="17"/>
   </w:num>
   <w:num w:numId="5">
-    <w:abstractNumId w:val="10"/>
+    <w:abstractNumId w:val="11"/>
   </w:num>
   <w:num w:numId="6">
-    <w:abstractNumId w:val="12"/>
+    <w:abstractNumId w:val="13"/>
   </w:num>
   <w:num w:numId="7">
     <w:abstractNumId w:val="8"/>
   </w:num>
   <w:num w:numId="8">
-    <w:abstractNumId w:val="17"/>
+    <w:abstractNumId w:val="18"/>
   </w:num>
   <w:num w:numId="9">
-    <w:abstractNumId w:val="18"/>
+    <w:abstractNumId w:val="19"/>
   </w:num>
   <w:num w:numId="10">
-    <w:abstractNumId w:val="9"/>
+    <w:abstractNumId w:val="10"/>
   </w:num>
   <w:num w:numId="11">
-    <w:abstractNumId w:val="15"/>
+    <w:abstractNumId w:val="16"/>
   </w:num>
   <w:num w:numId="12">
     <w:abstractNumId w:val="6"/>
@@ -8245,13 +9087,13 @@
     <w:abstractNumId w:val="5"/>
   </w:num>
   <w:num w:numId="14">
-    <w:abstractNumId w:val="11"/>
+    <w:abstractNumId w:val="12"/>
   </w:num>
   <w:num w:numId="15">
-    <w:abstractNumId w:val="14"/>
+    <w:abstractNumId w:val="15"/>
   </w:num>
   <w:num w:numId="16">
-    <w:abstractNumId w:val="23"/>
+    <w:abstractNumId w:val="24"/>
   </w:num>
   <w:num w:numId="17">
     <w:abstractNumId w:val="2"/>
@@ -8263,19 +9105,22 @@
     <w:abstractNumId w:val="4"/>
   </w:num>
   <w:num w:numId="20">
-    <w:abstractNumId w:val="21"/>
+    <w:abstractNumId w:val="22"/>
   </w:num>
   <w:num w:numId="21">
     <w:abstractNumId w:val="0"/>
   </w:num>
   <w:num w:numId="22">
-    <w:abstractNumId w:val="22"/>
+    <w:abstractNumId w:val="23"/>
   </w:num>
   <w:num w:numId="23">
     <w:abstractNumId w:val="3"/>
   </w:num>
   <w:num w:numId="24">
-    <w:abstractNumId w:val="13"/>
+    <w:abstractNumId w:val="14"/>
+  </w:num>
+  <w:num w:numId="25">
+    <w:abstractNumId w:val="9"/>
   </w:num>
 </w:numbering>
 </file>
@@ -10358,7 +11203,7 @@
 </file>
 
 <file path=customXml/itemProps1.xml><?xml version="1.0" encoding="utf-8"?>
-<ds:datastoreItem xmlns:ds="http://schemas.openxmlformats.org/officeDocument/2006/customXml" ds:itemID="{88652403-98DD-4CAD-8524-3B01EF0A6C3F}">
+<ds:datastoreItem xmlns:ds="http://schemas.openxmlformats.org/officeDocument/2006/customXml" ds:itemID="{1D16C33D-8A45-46C9-A6E9-38A2A2E757BF}">
   <ds:schemaRefs>
     <ds:schemaRef ds:uri="http://schemas.openxmlformats.org/officeDocument/2006/bibliography"/>
   </ds:schemaRefs>

</xml_diff>